<commit_message>
CRC cards added to TDD and into the project directory
</commit_message>
<xml_diff>
--- a/Documentation/Technical Design Document.docx
+++ b/Documentation/Technical Design Document.docx
@@ -344,13 +344,7 @@
         <w:rPr>
           <w:rFonts w:ascii="Arial" w:eastAsia="Arial" w:hAnsi="Arial" w:cs="Arial"/>
         </w:rPr>
-        <w:t xml:space="preserve"> it will be built - it describes the detailed design of the system and its components.  The TDD will grow and evolve over the lifetime of the project. But at a minimum, the TDD should contain detailed design</w:t>
-      </w:r>
-      <w:r>
-        <w:rPr>
-          <w:rFonts w:ascii="Arial" w:eastAsia="Arial" w:hAnsi="Arial" w:cs="Arial"/>
-        </w:rPr>
-        <w:t xml:space="preserve"> for all the features to be implemented in the upcoming sprint.</w:t>
+        <w:t xml:space="preserve"> it will be built - it describes the detailed design of the system and its components.  The TDD will grow and evolve over the lifetime of the project. But at a minimum, the TDD should contain detailed design for all the features to be implemented in the upcoming sprint.</w:t>
       </w:r>
     </w:p>
     <w:p>
@@ -490,25 +484,7 @@
         <w:rPr>
           <w:rFonts w:ascii="Arial" w:eastAsia="Arial" w:hAnsi="Arial" w:cs="Arial"/>
         </w:rPr>
-        <w:t xml:space="preserve">Features - For each feature in the system (use the same names as the feature in the GDD), give a </w:t>
-      </w:r>
-      <w:r>
-        <w:rPr>
-          <w:rFonts w:ascii="Arial" w:eastAsia="Arial" w:hAnsi="Arial" w:cs="Arial"/>
-        </w:rPr>
-        <w:t>break</w:t>
-      </w:r>
-      <w:r>
-        <w:rPr>
-          <w:rFonts w:ascii="Arial" w:eastAsia="Arial" w:hAnsi="Arial" w:cs="Arial"/>
-        </w:rPr>
-        <w:t xml:space="preserve">down </w:t>
-      </w:r>
-      <w:r>
-        <w:rPr>
-          <w:rFonts w:ascii="Arial" w:eastAsia="Arial" w:hAnsi="Arial" w:cs="Arial"/>
-        </w:rPr>
-        <w:t>into a set of tasks that are clear enough for a developer to implement without asking any questions.</w:t>
+        <w:t>Features - For each feature in the system (use the same names as the feature in the GDD), give a breakdown into a set of tasks that are clear enough for a developer to implement without asking any questions.</w:t>
       </w:r>
     </w:p>
     <w:p>
@@ -548,8 +524,6 @@
         </w:rPr>
         <w:t>The TDD should have the following structure:</w:t>
       </w:r>
-      <w:bookmarkStart w:id="5" w:name="_GoBack"/>
-      <w:bookmarkEnd w:id="5"/>
     </w:p>
     <w:p>
       <w:pPr>
@@ -813,8 +787,8 @@
           <w:between w:val="nil"/>
         </w:pBdr>
       </w:pPr>
-      <w:bookmarkStart w:id="6" w:name="_72trjrv80ut9" w:colFirst="0" w:colLast="0"/>
-      <w:bookmarkEnd w:id="6"/>
+      <w:bookmarkStart w:id="5" w:name="_72trjrv80ut9" w:colFirst="0" w:colLast="0"/>
+      <w:bookmarkEnd w:id="5"/>
       <w:r>
         <w:t>CRC cards</w:t>
       </w:r>
@@ -956,6 +930,65 @@
     </w:p>
     <w:p>
       <w:pPr>
+        <w:pBdr>
+          <w:top w:val="nil"/>
+          <w:left w:val="nil"/>
+          <w:bottom w:val="nil"/>
+          <w:right w:val="nil"/>
+          <w:between w:val="nil"/>
+        </w:pBdr>
+      </w:pPr>
+      <w:bookmarkStart w:id="6" w:name="_GoBack"/>
+      <w:r>
+        <w:rPr>
+          <w:noProof/>
+        </w:rPr>
+        <w:drawing>
+          <wp:inline distT="0" distB="0" distL="0" distR="0">
+            <wp:extent cx="5731510" cy="4298950"/>
+            <wp:effectExtent l="0" t="0" r="2540" b="6350"/>
+            <wp:docPr id="2" name="Picture 2"/>
+            <wp:cNvGraphicFramePr>
+              <a:graphicFrameLocks xmlns:a="http://schemas.openxmlformats.org/drawingml/2006/main" noChangeAspect="1"/>
+            </wp:cNvGraphicFramePr>
+            <a:graphic xmlns:a="http://schemas.openxmlformats.org/drawingml/2006/main">
+              <a:graphicData uri="http://schemas.openxmlformats.org/drawingml/2006/picture">
+                <pic:pic xmlns:pic="http://schemas.openxmlformats.org/drawingml/2006/picture">
+                  <pic:nvPicPr>
+                    <pic:cNvPr id="2" name="PXL_20211015_113205755.jpg"/>
+                    <pic:cNvPicPr/>
+                  </pic:nvPicPr>
+                  <pic:blipFill>
+                    <a:blip r:embed="rId11" cstate="print">
+                      <a:extLst>
+                        <a:ext uri="{28A0092B-C50C-407E-A947-70E740481C1C}">
+                          <a14:useLocalDpi xmlns:a14="http://schemas.microsoft.com/office/drawing/2010/main" val="0"/>
+                        </a:ext>
+                      </a:extLst>
+                    </a:blip>
+                    <a:stretch>
+                      <a:fillRect/>
+                    </a:stretch>
+                  </pic:blipFill>
+                  <pic:spPr>
+                    <a:xfrm>
+                      <a:off x="0" y="0"/>
+                      <a:ext cx="5731510" cy="4298950"/>
+                    </a:xfrm>
+                    <a:prstGeom prst="rect">
+                      <a:avLst/>
+                    </a:prstGeom>
+                  </pic:spPr>
+                </pic:pic>
+              </a:graphicData>
+            </a:graphic>
+          </wp:inline>
+        </w:drawing>
+      </w:r>
+      <w:bookmarkEnd w:id="6"/>
+    </w:p>
+    <w:p>
+      <w:pPr>
         <w:pStyle w:val="Heading1"/>
         <w:pBdr>
           <w:top w:val="nil"/>
@@ -968,6 +1001,7 @@
       <w:bookmarkStart w:id="7" w:name="_yn7g5aglwc3a" w:colFirst="0" w:colLast="0"/>
       <w:bookmarkEnd w:id="7"/>
       <w:r>
+        <w:lastRenderedPageBreak/>
         <w:t>Architecture</w:t>
       </w:r>
     </w:p>
@@ -1024,13 +1058,7 @@
         <w:rPr>
           <w:rFonts w:ascii="Arial" w:eastAsia="Arial" w:hAnsi="Arial" w:cs="Arial"/>
         </w:rPr>
-        <w:t xml:space="preserve"> diagram is to be produced at the end of the project and </w:t>
-      </w:r>
-      <w:r>
-        <w:rPr>
-          <w:rFonts w:ascii="Arial" w:eastAsia="Arial" w:hAnsi="Arial" w:cs="Arial"/>
-        </w:rPr>
-        <w:t>will show the entire architecture.</w:t>
+        <w:t xml:space="preserve"> diagram is to be produced at the end of the project and will show the entire architecture.</w:t>
       </w:r>
     </w:p>
     <w:p>
@@ -1054,13 +1082,7 @@
         <w:rPr>
           <w:rFonts w:ascii="Arial" w:eastAsia="Arial" w:hAnsi="Arial" w:cs="Arial"/>
         </w:rPr>
-        <w:t>This section should document all aspects related to the technology used in your project and will contain subheadings provided below. You will add to this section of the TDD as you encounter new technology throu</w:t>
-      </w:r>
-      <w:r>
-        <w:rPr>
-          <w:rFonts w:ascii="Arial" w:eastAsia="Arial" w:hAnsi="Arial" w:cs="Arial"/>
-        </w:rPr>
-        <w:t xml:space="preserve">ghout the life of the project. Include technologies not used but seriously considered.  </w:t>
+        <w:t xml:space="preserve">This section should document all aspects related to the technology used in your project and will contain subheadings provided below. You will add to this section of the TDD as you encounter new technology throughout the life of the project. Include technologies not used but seriously considered.  </w:t>
       </w:r>
     </w:p>
     <w:p>
@@ -1095,13 +1117,7 @@
         <w:rPr>
           <w:rFonts w:ascii="Arial" w:eastAsia="Arial" w:hAnsi="Arial" w:cs="Arial"/>
         </w:rPr>
-        <w:t>Begin by outlining the rationale for your technology choices (i.e. justify your choices) and any research you did in relation to support libraries or other a</w:t>
-      </w:r>
-      <w:r>
-        <w:rPr>
-          <w:rFonts w:ascii="Arial" w:eastAsia="Arial" w:hAnsi="Arial" w:cs="Arial"/>
-        </w:rPr>
-        <w:t xml:space="preserve">spects related to development. For example, if you picked one SFML GUI library over another, justify that decision. We suggest you are economical in your use of time in relation to the research element (e.g. 30 minutes max on any one particular aspect). </w:t>
+        <w:t xml:space="preserve">Begin by outlining the rationale for your technology choices (i.e. justify your choices) and any research you did in relation to support libraries or other aspects related to development. For example, if you picked one SFML GUI library over another, justify that decision. We suggest you are economical in your use of time in relation to the research element (e.g. 30 minutes max on any one particular aspect). </w:t>
       </w:r>
     </w:p>
     <w:p>
@@ -1177,7 +1193,6 @@
         <w:rPr>
           <w:rFonts w:ascii="Arial" w:eastAsia="Arial" w:hAnsi="Arial" w:cs="Arial"/>
         </w:rPr>
-        <w:lastRenderedPageBreak/>
         <w:t xml:space="preserve">This section should be completed at the end of the project </w:t>
       </w:r>
       <w:r>
@@ -1191,13 +1206,7 @@
         <w:rPr>
           <w:rFonts w:ascii="Arial" w:eastAsia="Arial" w:hAnsi="Arial" w:cs="Arial"/>
         </w:rPr>
-        <w:t>. You should highlig</w:t>
-      </w:r>
-      <w:r>
-        <w:rPr>
-          <w:rFonts w:ascii="Arial" w:eastAsia="Arial" w:hAnsi="Arial" w:cs="Arial"/>
-        </w:rPr>
-        <w:t>ht one part of the project that you felt was particularly challenging but managed to complete. This could be a pathfinding algorithm, a rendering technique, a complex game mechanic etc. Include relevant code snippets in your discussion.</w:t>
+        <w:t>. You should highlight one part of the project that you felt was particularly challenging but managed to complete. This could be a pathfinding algorithm, a rendering technique, a complex game mechanic etc. Include relevant code snippets in your discussion.</w:t>
       </w:r>
     </w:p>
     <w:p>
@@ -1233,14 +1242,7 @@
           <w:rFonts w:ascii="Arial" w:eastAsia="Arial" w:hAnsi="Arial" w:cs="Arial"/>
           <w:b/>
         </w:rPr>
-        <w:t>S</w:t>
-      </w:r>
-      <w:r>
-        <w:rPr>
-          <w:rFonts w:ascii="Arial" w:eastAsia="Arial" w:hAnsi="Arial" w:cs="Arial"/>
-          <w:b/>
-        </w:rPr>
-        <w:t>ummary of planned work</w:t>
+        <w:t>Summary of planned work</w:t>
       </w:r>
     </w:p>
     <w:p>
@@ -1752,6 +1754,7 @@
                 <w:rFonts w:ascii="Arial" w:eastAsia="Arial" w:hAnsi="Arial" w:cs="Arial"/>
                 <w:b/>
               </w:rPr>
+              <w:lastRenderedPageBreak/>
               <w:t>Feature 2: Enemy</w:t>
             </w:r>
           </w:p>
@@ -2619,7 +2622,6 @@
                 <w:rFonts w:ascii="Arial" w:eastAsia="Arial" w:hAnsi="Arial" w:cs="Arial"/>
                 <w:b/>
               </w:rPr>
-              <w:lastRenderedPageBreak/>
               <w:t>Feature 5: Pickups</w:t>
             </w:r>
           </w:p>
@@ -3109,14 +3111,7 @@
                 <w:rFonts w:ascii="Arial" w:eastAsia="Arial" w:hAnsi="Arial" w:cs="Arial"/>
                 <w:b/>
               </w:rPr>
-              <w:t>T</w:t>
-            </w:r>
-            <w:r>
-              <w:rPr>
-                <w:rFonts w:ascii="Arial" w:eastAsia="Arial" w:hAnsi="Arial" w:cs="Arial"/>
-                <w:b/>
-              </w:rPr>
-              <w:t>ime</w:t>
+              <w:t>Time</w:t>
             </w:r>
             <w:r>
               <w:rPr>
@@ -4402,10 +4397,7 @@
     </w:p>
     <w:p>
       <w:r>
-        <w:t>At the end of each sprint, create a video no longer than 1 minute that showcases the new game features you have completed. Videos should be edited to provide context for the viewer. For example, include concise captions with short and simple text. Upload y</w:t>
-      </w:r>
-      <w:r>
-        <w:t>our video to your project folder on google drive - prefix your video with the name of the sprint, e.g. Sprint1, Sprint2 etc. See next page for suggestions on video capture/editing software.</w:t>
+        <w:t>At the end of each sprint, create a video no longer than 1 minute that showcases the new game features you have completed. Videos should be edited to provide context for the viewer. For example, include concise captions with short and simple text. Upload your video to your project folder on google drive - prefix your video with the name of the sprint, e.g. Sprint1, Sprint2 etc. See next page for suggestions on video capture/editing software.</w:t>
       </w:r>
     </w:p>
     <w:p/>
@@ -4421,14 +4413,11 @@
     </w:p>
     <w:p>
       <w:r>
-        <w:t>Microsoft St</w:t>
-      </w:r>
-      <w:r>
-        <w:t>ream (screen capture with cloud save and download options)</w:t>
-      </w:r>
-    </w:p>
-    <w:p>
-      <w:hyperlink r:id="rId11">
+        <w:t>Microsoft Stream (screen capture with cloud save and download options)</w:t>
+      </w:r>
+    </w:p>
+    <w:p>
+      <w:hyperlink r:id="rId12">
         <w:r>
           <w:rPr>
             <w:color w:val="1155CC"/>
@@ -4440,10 +4429,7 @@
     </w:p>
     <w:p>
       <w:r>
-        <w:t>Note! You will need to be logged into your Office 36</w:t>
-      </w:r>
-      <w:r>
-        <w:t xml:space="preserve">5 Windows account. Stream saves captured video in a format called </w:t>
+        <w:t xml:space="preserve">Note! You will need to be logged into your Office 365 Windows account. Stream saves captured video in a format called </w:t>
       </w:r>
       <w:proofErr w:type="spellStart"/>
       <w:r>
@@ -4473,7 +4459,7 @@
       </w:r>
     </w:p>
     <w:p>
-      <w:hyperlink r:id="rId12">
+      <w:hyperlink r:id="rId13">
         <w:r>
           <w:rPr>
             <w:color w:val="1155CC"/>
@@ -4495,7 +4481,7 @@
       </w:r>
     </w:p>
     <w:sectPr>
-      <w:footerReference w:type="default" r:id="rId13"/>
+      <w:footerReference w:type="default" r:id="rId14"/>
       <w:pgSz w:w="11906" w:h="16838"/>
       <w:pgMar w:top="1440" w:right="1440" w:bottom="1440" w:left="1440" w:header="0" w:footer="720" w:gutter="0"/>
       <w:pgNumType w:start="1"/>
@@ -4694,14 +4680,7 @@
           <w:sz w:val="20"/>
           <w:szCs w:val="20"/>
         </w:rPr>
-        <w:t xml:space="preserve"> N</w:t>
-      </w:r>
-      <w:r>
-        <w:rPr>
-          <w:sz w:val="20"/>
-          <w:szCs w:val="20"/>
-        </w:rPr>
-        <w:t>o need to recreate the cards digitally in the document. Ensure photos are clear and legible</w:t>
+        <w:t xml:space="preserve"> No need to recreate the cards digitally in the document. Ensure photos are clear and legible</w:t>
       </w:r>
     </w:p>
   </w:footnote>

</xml_diff>